<commit_message>
Update DAT 205 Final Report-Group 1-v05 DRAFT BP.docx
</commit_message>
<xml_diff>
--- a/S4 Final Report/DAT 205 Final Report-Group 1-v05 DRAFT BP.docx
+++ b/S4 Final Report/DAT 205 Final Report-Group 1-v05 DRAFT BP.docx
@@ -9355,14 +9355,27 @@
       <w:r>
         <w:t xml:space="preserve">Figure </w:t>
       </w:r>
-      <w:fldSimple w:instr=" SEQ Figure \* ARABIC ">
-        <w:r>
-          <w:rPr>
-            <w:noProof/>
-          </w:rPr>
-          <w:t>2</w:t>
-        </w:r>
-      </w:fldSimple>
+      <w:r>
+        <w:fldChar w:fldCharType="begin"/>
+      </w:r>
+      <w:r>
+        <w:instrText xml:space="preserve"> SEQ Figure \* ARABIC </w:instrText>
+      </w:r>
+      <w:r>
+        <w:fldChar w:fldCharType="separate"/>
+      </w:r>
+      <w:r>
+        <w:rPr>
+          <w:noProof/>
+        </w:rPr>
+        <w:t>2</w:t>
+      </w:r>
+      <w:r>
+        <w:rPr>
+          <w:noProof/>
+        </w:rPr>
+        <w:fldChar w:fldCharType="end"/>
+      </w:r>
       <w:r>
         <w:t xml:space="preserve"> Available features for data between 2005 to 2020</w:t>
       </w:r>
@@ -9610,6 +9623,7 @@
           <w:rFonts w:ascii="Arial" w:hAnsi="Arial" w:cs="Arial"/>
         </w:rPr>
       </w:pPr>
+      <w:commentRangeStart w:id="13"/>
     </w:p>
     <w:p>
       <w:pPr>
@@ -9657,6 +9671,16 @@
           </wp:inline>
         </w:drawing>
       </w:r>
+      <w:commentRangeEnd w:id="13"/>
+      <w:r>
+        <w:rPr>
+          <w:rStyle w:val="CommentReference"/>
+          <w:b w:val="0"/>
+          <w:bCs w:val="0"/>
+          <w:color w:val="auto"/>
+        </w:rPr>
+        <w:commentReference w:id="13"/>
+      </w:r>
     </w:p>
     <w:p>
       <w:pPr>
@@ -9664,25 +9688,38 @@
         <w:spacing w:after="0"/>
         <w:jc w:val="center"/>
       </w:pPr>
-      <w:bookmarkStart w:id="13" w:name="_Toc66743730"/>
+      <w:bookmarkStart w:id="14" w:name="_Toc66743730"/>
       <w:r>
         <w:t xml:space="preserve">Figure </w:t>
       </w:r>
-      <w:fldSimple w:instr=" SEQ Figure \* ARABIC ">
-        <w:r>
-          <w:rPr>
-            <w:noProof/>
-          </w:rPr>
-          <w:t>3</w:t>
-        </w:r>
-      </w:fldSimple>
+      <w:r>
+        <w:fldChar w:fldCharType="begin"/>
+      </w:r>
+      <w:r>
+        <w:instrText xml:space="preserve"> SEQ Figure \* ARABIC </w:instrText>
+      </w:r>
+      <w:r>
+        <w:fldChar w:fldCharType="separate"/>
+      </w:r>
+      <w:r>
+        <w:rPr>
+          <w:noProof/>
+        </w:rPr>
+        <w:t>3</w:t>
+      </w:r>
+      <w:r>
+        <w:rPr>
+          <w:noProof/>
+        </w:rPr>
+        <w:fldChar w:fldCharType="end"/>
+      </w:r>
       <w:r>
         <w:t xml:space="preserve"> </w:t>
       </w:r>
       <w:r>
         <w:t>Example NBA Salary data subset</w:t>
       </w:r>
-      <w:bookmarkEnd w:id="13"/>
+      <w:bookmarkEnd w:id="14"/>
     </w:p>
     <w:p>
       <w:pPr>
@@ -9705,18 +9742,18 @@
         <w:tblLook w:val="04A0" w:firstRow="1" w:lastRow="0" w:firstColumn="1" w:lastColumn="0" w:noHBand="0" w:noVBand="1"/>
       </w:tblPr>
       <w:tblGrid>
-        <w:gridCol w:w="1555"/>
-        <w:gridCol w:w="992"/>
-        <w:gridCol w:w="1559"/>
-        <w:gridCol w:w="4820"/>
+        <w:gridCol w:w="1482"/>
+        <w:gridCol w:w="1233"/>
+        <w:gridCol w:w="1680"/>
+        <w:gridCol w:w="4531"/>
       </w:tblGrid>
       <w:tr>
         <w:trPr>
-          <w:trHeight w:val="264"/>
+          <w:tblHeader/>
         </w:trPr>
         <w:tc>
           <w:tcPr>
-            <w:tcW w:w="1555" w:type="dxa"/>
+            <w:tcW w:w="0" w:type="auto"/>
             <w:tcBorders>
               <w:top w:val="single" w:sz="4" w:space="0" w:color="auto"/>
               <w:left w:val="single" w:sz="4" w:space="0" w:color="auto"/>
@@ -9724,11 +9761,12 @@
               <w:right w:val="single" w:sz="4" w:space="0" w:color="auto"/>
             </w:tcBorders>
             <w:shd w:val="clear" w:color="000000" w:fill="990000"/>
-            <w:hideMark/>
-          </w:tcPr>
-          <w:p>
-            <w:pPr>
-              <w:spacing w:after="0" w:line="240" w:lineRule="auto"/>
+            <w:vAlign w:val="center"/>
+            <w:hideMark/>
+          </w:tcPr>
+          <w:p>
+            <w:pPr>
+              <w:spacing w:before="0" w:after="0" w:line="240" w:lineRule="auto"/>
               <w:jc w:val="center"/>
               <w:rPr>
                 <w:rFonts w:ascii="Arial" w:eastAsia="Times New Roman" w:hAnsi="Arial" w:cs="Arial"/>
@@ -9756,7 +9794,7 @@
         </w:tc>
         <w:tc>
           <w:tcPr>
-            <w:tcW w:w="992" w:type="dxa"/>
+            <w:tcW w:w="0" w:type="auto"/>
             <w:tcBorders>
               <w:top w:val="single" w:sz="4" w:space="0" w:color="auto"/>
               <w:left w:val="nil"/>
@@ -9764,11 +9802,12 @@
               <w:right w:val="single" w:sz="4" w:space="0" w:color="auto"/>
             </w:tcBorders>
             <w:shd w:val="clear" w:color="000000" w:fill="990000"/>
-            <w:hideMark/>
-          </w:tcPr>
-          <w:p>
-            <w:pPr>
-              <w:spacing w:after="0" w:line="240" w:lineRule="auto"/>
+            <w:vAlign w:val="center"/>
+            <w:hideMark/>
+          </w:tcPr>
+          <w:p>
+            <w:pPr>
+              <w:spacing w:before="0" w:after="0" w:line="240" w:lineRule="auto"/>
               <w:jc w:val="center"/>
               <w:rPr>
                 <w:rFonts w:ascii="Arial" w:eastAsia="Times New Roman" w:hAnsi="Arial" w:cs="Arial"/>
@@ -9796,7 +9835,7 @@
         </w:tc>
         <w:tc>
           <w:tcPr>
-            <w:tcW w:w="1559" w:type="dxa"/>
+            <w:tcW w:w="0" w:type="auto"/>
             <w:tcBorders>
               <w:top w:val="single" w:sz="4" w:space="0" w:color="auto"/>
               <w:left w:val="nil"/>
@@ -9804,11 +9843,12 @@
               <w:right w:val="single" w:sz="4" w:space="0" w:color="auto"/>
             </w:tcBorders>
             <w:shd w:val="clear" w:color="000000" w:fill="990000"/>
-            <w:hideMark/>
-          </w:tcPr>
-          <w:p>
-            <w:pPr>
-              <w:spacing w:after="0" w:line="240" w:lineRule="auto"/>
+            <w:vAlign w:val="center"/>
+            <w:hideMark/>
+          </w:tcPr>
+          <w:p>
+            <w:pPr>
+              <w:spacing w:before="0" w:after="0" w:line="240" w:lineRule="auto"/>
               <w:jc w:val="center"/>
               <w:rPr>
                 <w:rFonts w:ascii="Arial" w:eastAsia="Times New Roman" w:hAnsi="Arial" w:cs="Arial"/>
@@ -9836,7 +9876,7 @@
         </w:tc>
         <w:tc>
           <w:tcPr>
-            <w:tcW w:w="4820" w:type="dxa"/>
+            <w:tcW w:w="0" w:type="auto"/>
             <w:tcBorders>
               <w:top w:val="single" w:sz="4" w:space="0" w:color="auto"/>
               <w:left w:val="nil"/>
@@ -9844,12 +9884,12 @@
               <w:right w:val="single" w:sz="4" w:space="0" w:color="auto"/>
             </w:tcBorders>
             <w:shd w:val="clear" w:color="000000" w:fill="990000"/>
-            <w:hideMark/>
-          </w:tcPr>
-          <w:p>
-            <w:pPr>
-              <w:spacing w:after="0" w:line="240" w:lineRule="auto"/>
-              <w:jc w:val="center"/>
+            <w:vAlign w:val="center"/>
+            <w:hideMark/>
+          </w:tcPr>
+          <w:p>
+            <w:pPr>
+              <w:spacing w:before="0" w:after="0" w:line="240" w:lineRule="auto"/>
               <w:rPr>
                 <w:rFonts w:ascii="Arial" w:eastAsia="Times New Roman" w:hAnsi="Arial" w:cs="Arial"/>
                 <w:b/>
@@ -9870,18 +9910,18 @@
                 <w:szCs w:val="18"/>
                 <w:lang w:eastAsia="en-CA"/>
               </w:rPr>
-              <w:t>Comments / Definitions</w:t>
+              <w:t>Definitions</w:t>
             </w:r>
           </w:p>
         </w:tc>
       </w:tr>
       <w:tr>
         <w:trPr>
-          <w:trHeight w:val="264"/>
+          <w:tblHeader/>
         </w:trPr>
         <w:tc>
           <w:tcPr>
-            <w:tcW w:w="1555" w:type="dxa"/>
+            <w:tcW w:w="0" w:type="auto"/>
             <w:tcBorders>
               <w:top w:val="single" w:sz="4" w:space="0" w:color="auto"/>
               <w:left w:val="single" w:sz="4" w:space="0" w:color="auto"/>
@@ -9889,14 +9929,17 @@
               <w:right w:val="single" w:sz="4" w:space="0" w:color="auto"/>
             </w:tcBorders>
             <w:shd w:val="clear" w:color="000000" w:fill="F9CEC2" w:themeFill="accent1" w:themeFillTint="33"/>
-            <w:hideMark/>
-          </w:tcPr>
-          <w:p>
-            <w:pPr>
-              <w:spacing w:after="0" w:line="240" w:lineRule="auto"/>
-              <w:jc w:val="center"/>
-              <w:rPr>
-                <w:rFonts w:ascii="Arial" w:eastAsia="Times New Roman" w:hAnsi="Arial" w:cs="Arial"/>
+            <w:vAlign w:val="center"/>
+            <w:hideMark/>
+          </w:tcPr>
+          <w:p>
+            <w:pPr>
+              <w:spacing w:before="0" w:after="0" w:line="240" w:lineRule="auto"/>
+              <w:jc w:val="center"/>
+              <w:rPr>
+                <w:rFonts w:eastAsia="Times New Roman" w:cstheme="minorHAnsi"/>
+                <w:b/>
+                <w:bCs/>
                 <w:sz w:val="18"/>
                 <w:szCs w:val="18"/>
                 <w:lang w:eastAsia="en-CA"/>
@@ -9905,7 +9948,9 @@
             <w:proofErr w:type="spellStart"/>
             <w:r>
               <w:rPr>
-                <w:rFonts w:ascii="Arial" w:eastAsia="Times New Roman" w:hAnsi="Arial" w:cs="Arial"/>
+                <w:rFonts w:eastAsia="Times New Roman" w:cstheme="minorHAnsi"/>
+                <w:b/>
+                <w:bCs/>
                 <w:sz w:val="18"/>
                 <w:szCs w:val="18"/>
                 <w:lang w:eastAsia="en-CA"/>
@@ -9917,22 +9962,23 @@
         </w:tc>
         <w:tc>
           <w:tcPr>
-            <w:tcW w:w="992" w:type="dxa"/>
-            <w:tcBorders>
-              <w:top w:val="nil"/>
-              <w:left w:val="nil"/>
-              <w:bottom w:val="single" w:sz="4" w:space="0" w:color="auto"/>
-              <w:right w:val="single" w:sz="4" w:space="0" w:color="auto"/>
-            </w:tcBorders>
-            <w:shd w:val="clear" w:color="auto" w:fill="auto"/>
-            <w:hideMark/>
-          </w:tcPr>
-          <w:p>
-            <w:pPr>
-              <w:spacing w:after="0" w:line="240" w:lineRule="auto"/>
-              <w:jc w:val="center"/>
-              <w:rPr>
-                <w:rFonts w:ascii="Arial" w:eastAsia="Times New Roman" w:hAnsi="Arial" w:cs="Arial"/>
+            <w:tcW w:w="0" w:type="auto"/>
+            <w:tcBorders>
+              <w:top w:val="nil"/>
+              <w:left w:val="nil"/>
+              <w:bottom w:val="single" w:sz="4" w:space="0" w:color="auto"/>
+              <w:right w:val="single" w:sz="4" w:space="0" w:color="auto"/>
+            </w:tcBorders>
+            <w:shd w:val="clear" w:color="auto" w:fill="auto"/>
+            <w:vAlign w:val="center"/>
+            <w:hideMark/>
+          </w:tcPr>
+          <w:p>
+            <w:pPr>
+              <w:spacing w:before="0" w:after="0" w:line="240" w:lineRule="auto"/>
+              <w:jc w:val="center"/>
+              <w:rPr>
+                <w:rFonts w:eastAsia="Times New Roman" w:cstheme="minorHAnsi"/>
                 <w:color w:val="000000"/>
                 <w:sz w:val="18"/>
                 <w:szCs w:val="18"/>
@@ -9941,7 +9987,7 @@
             </w:pPr>
             <w:r>
               <w:rPr>
-                <w:rFonts w:ascii="Arial" w:eastAsia="Times New Roman" w:hAnsi="Arial" w:cs="Arial"/>
+                <w:rFonts w:eastAsia="Times New Roman" w:cstheme="minorHAnsi"/>
                 <w:color w:val="000000"/>
                 <w:sz w:val="18"/>
                 <w:szCs w:val="18"/>
@@ -9953,22 +9999,23 @@
         </w:tc>
         <w:tc>
           <w:tcPr>
-            <w:tcW w:w="1559" w:type="dxa"/>
-            <w:tcBorders>
-              <w:top w:val="nil"/>
-              <w:left w:val="nil"/>
-              <w:bottom w:val="single" w:sz="4" w:space="0" w:color="auto"/>
-              <w:right w:val="single" w:sz="4" w:space="0" w:color="auto"/>
-            </w:tcBorders>
-            <w:shd w:val="clear" w:color="auto" w:fill="auto"/>
-            <w:hideMark/>
-          </w:tcPr>
-          <w:p>
-            <w:pPr>
-              <w:spacing w:after="0" w:line="240" w:lineRule="auto"/>
-              <w:jc w:val="center"/>
-              <w:rPr>
-                <w:rFonts w:ascii="Arial" w:eastAsia="Times New Roman" w:hAnsi="Arial" w:cs="Arial"/>
+            <w:tcW w:w="0" w:type="auto"/>
+            <w:tcBorders>
+              <w:top w:val="nil"/>
+              <w:left w:val="nil"/>
+              <w:bottom w:val="single" w:sz="4" w:space="0" w:color="auto"/>
+              <w:right w:val="single" w:sz="4" w:space="0" w:color="auto"/>
+            </w:tcBorders>
+            <w:shd w:val="clear" w:color="auto" w:fill="auto"/>
+            <w:vAlign w:val="center"/>
+            <w:hideMark/>
+          </w:tcPr>
+          <w:p>
+            <w:pPr>
+              <w:spacing w:before="0" w:after="0" w:line="240" w:lineRule="auto"/>
+              <w:jc w:val="center"/>
+              <w:rPr>
+                <w:rFonts w:eastAsia="Times New Roman" w:cstheme="minorHAnsi"/>
                 <w:color w:val="000000"/>
                 <w:sz w:val="18"/>
                 <w:szCs w:val="18"/>
@@ -9977,7 +10024,7 @@
             </w:pPr>
             <w:r>
               <w:rPr>
-                <w:rFonts w:ascii="Arial" w:eastAsia="Times New Roman" w:hAnsi="Arial" w:cs="Arial"/>
+                <w:rFonts w:eastAsia="Times New Roman" w:cstheme="minorHAnsi"/>
                 <w:color w:val="000000"/>
                 <w:sz w:val="18"/>
                 <w:szCs w:val="18"/>
@@ -9989,22 +10036,22 @@
         </w:tc>
         <w:tc>
           <w:tcPr>
-            <w:tcW w:w="4820" w:type="dxa"/>
-            <w:tcBorders>
-              <w:top w:val="nil"/>
-              <w:left w:val="nil"/>
-              <w:bottom w:val="single" w:sz="4" w:space="0" w:color="auto"/>
-              <w:right w:val="single" w:sz="4" w:space="0" w:color="auto"/>
-            </w:tcBorders>
-            <w:shd w:val="clear" w:color="auto" w:fill="auto"/>
-            <w:hideMark/>
-          </w:tcPr>
-          <w:p>
-            <w:pPr>
-              <w:spacing w:after="0" w:line="240" w:lineRule="auto"/>
-              <w:jc w:val="center"/>
-              <w:rPr>
-                <w:rFonts w:ascii="Arial" w:eastAsia="Times New Roman" w:hAnsi="Arial" w:cs="Arial"/>
+            <w:tcW w:w="0" w:type="auto"/>
+            <w:tcBorders>
+              <w:top w:val="nil"/>
+              <w:left w:val="nil"/>
+              <w:bottom w:val="single" w:sz="4" w:space="0" w:color="auto"/>
+              <w:right w:val="single" w:sz="4" w:space="0" w:color="auto"/>
+            </w:tcBorders>
+            <w:shd w:val="clear" w:color="auto" w:fill="auto"/>
+            <w:vAlign w:val="center"/>
+            <w:hideMark/>
+          </w:tcPr>
+          <w:p>
+            <w:pPr>
+              <w:spacing w:before="0" w:after="0" w:line="240" w:lineRule="auto"/>
+              <w:rPr>
+                <w:rFonts w:eastAsia="Times New Roman" w:cstheme="minorHAnsi"/>
                 <w:color w:val="000000"/>
                 <w:sz w:val="18"/>
                 <w:szCs w:val="18"/>
@@ -10013,7 +10060,7 @@
             </w:pPr>
             <w:r>
               <w:rPr>
-                <w:rFonts w:ascii="Arial" w:eastAsia="Times New Roman" w:hAnsi="Arial" w:cs="Arial"/>
+                <w:rFonts w:eastAsia="Times New Roman" w:cstheme="minorHAnsi"/>
                 <w:color w:val="000000"/>
                 <w:sz w:val="18"/>
                 <w:szCs w:val="18"/>
@@ -10026,11 +10073,11 @@
       </w:tr>
       <w:tr>
         <w:trPr>
-          <w:trHeight w:val="288"/>
+          <w:tblHeader/>
         </w:trPr>
         <w:tc>
           <w:tcPr>
-            <w:tcW w:w="1555" w:type="dxa"/>
+            <w:tcW w:w="0" w:type="auto"/>
             <w:tcBorders>
               <w:top w:val="single" w:sz="4" w:space="0" w:color="auto"/>
               <w:left w:val="single" w:sz="4" w:space="0" w:color="auto"/>
@@ -10038,14 +10085,17 @@
               <w:right w:val="single" w:sz="4" w:space="0" w:color="auto"/>
             </w:tcBorders>
             <w:shd w:val="clear" w:color="000000" w:fill="F9CEC2" w:themeFill="accent1" w:themeFillTint="33"/>
-            <w:hideMark/>
-          </w:tcPr>
-          <w:p>
-            <w:pPr>
-              <w:spacing w:after="0" w:line="240" w:lineRule="auto"/>
-              <w:jc w:val="center"/>
-              <w:rPr>
-                <w:rFonts w:ascii="Arial" w:eastAsia="Times New Roman" w:hAnsi="Arial" w:cs="Arial"/>
+            <w:vAlign w:val="center"/>
+            <w:hideMark/>
+          </w:tcPr>
+          <w:p>
+            <w:pPr>
+              <w:spacing w:before="0" w:after="0" w:line="240" w:lineRule="auto"/>
+              <w:jc w:val="center"/>
+              <w:rPr>
+                <w:rFonts w:eastAsia="Times New Roman" w:cstheme="minorHAnsi"/>
+                <w:b/>
+                <w:bCs/>
                 <w:sz w:val="18"/>
                 <w:szCs w:val="18"/>
                 <w:lang w:eastAsia="en-CA"/>
@@ -10053,7 +10103,9 @@
             </w:pPr>
             <w:r>
               <w:rPr>
-                <w:rFonts w:ascii="Arial" w:eastAsia="Times New Roman" w:hAnsi="Arial" w:cs="Arial"/>
+                <w:rFonts w:eastAsia="Times New Roman" w:cstheme="minorHAnsi"/>
+                <w:b/>
+                <w:bCs/>
                 <w:sz w:val="18"/>
                 <w:szCs w:val="18"/>
                 <w:lang w:eastAsia="en-CA"/>
@@ -10064,22 +10116,23 @@
         </w:tc>
         <w:tc>
           <w:tcPr>
-            <w:tcW w:w="992" w:type="dxa"/>
-            <w:tcBorders>
-              <w:top w:val="nil"/>
-              <w:left w:val="nil"/>
-              <w:bottom w:val="single" w:sz="4" w:space="0" w:color="auto"/>
-              <w:right w:val="single" w:sz="4" w:space="0" w:color="auto"/>
-            </w:tcBorders>
-            <w:shd w:val="clear" w:color="auto" w:fill="auto"/>
-            <w:hideMark/>
-          </w:tcPr>
-          <w:p>
-            <w:pPr>
-              <w:spacing w:after="0" w:line="240" w:lineRule="auto"/>
-              <w:jc w:val="center"/>
-              <w:rPr>
-                <w:rFonts w:ascii="Arial" w:eastAsia="Times New Roman" w:hAnsi="Arial" w:cs="Arial"/>
+            <w:tcW w:w="0" w:type="auto"/>
+            <w:tcBorders>
+              <w:top w:val="nil"/>
+              <w:left w:val="nil"/>
+              <w:bottom w:val="single" w:sz="4" w:space="0" w:color="auto"/>
+              <w:right w:val="single" w:sz="4" w:space="0" w:color="auto"/>
+            </w:tcBorders>
+            <w:shd w:val="clear" w:color="auto" w:fill="auto"/>
+            <w:vAlign w:val="center"/>
+            <w:hideMark/>
+          </w:tcPr>
+          <w:p>
+            <w:pPr>
+              <w:spacing w:before="0" w:after="0" w:line="240" w:lineRule="auto"/>
+              <w:jc w:val="center"/>
+              <w:rPr>
+                <w:rFonts w:eastAsia="Times New Roman" w:cstheme="minorHAnsi"/>
                 <w:color w:val="000000"/>
                 <w:sz w:val="18"/>
                 <w:szCs w:val="18"/>
@@ -10088,7 +10141,7 @@
             </w:pPr>
             <w:r>
               <w:rPr>
-                <w:rFonts w:ascii="Arial" w:eastAsia="Times New Roman" w:hAnsi="Arial" w:cs="Arial"/>
+                <w:rFonts w:eastAsia="Times New Roman" w:cstheme="minorHAnsi"/>
                 <w:color w:val="000000"/>
                 <w:sz w:val="18"/>
                 <w:szCs w:val="18"/>
@@ -10100,7 +10153,7 @@
         </w:tc>
         <w:tc>
           <w:tcPr>
-            <w:tcW w:w="1559" w:type="dxa"/>
+            <w:tcW w:w="0" w:type="auto"/>
             <w:tcBorders>
               <w:top w:val="nil"/>
               <w:left w:val="nil"/>
@@ -10109,14 +10162,15 @@
             </w:tcBorders>
             <w:shd w:val="clear" w:color="auto" w:fill="auto"/>
             <w:noWrap/>
-            <w:hideMark/>
-          </w:tcPr>
-          <w:p>
-            <w:pPr>
-              <w:spacing w:after="0" w:line="240" w:lineRule="auto"/>
-              <w:jc w:val="center"/>
-              <w:rPr>
-                <w:rFonts w:ascii="Arial" w:eastAsia="Times New Roman" w:hAnsi="Arial" w:cs="Arial"/>
+            <w:vAlign w:val="center"/>
+            <w:hideMark/>
+          </w:tcPr>
+          <w:p>
+            <w:pPr>
+              <w:spacing w:before="0" w:after="0" w:line="240" w:lineRule="auto"/>
+              <w:jc w:val="center"/>
+              <w:rPr>
+                <w:rFonts w:eastAsia="Times New Roman" w:cstheme="minorHAnsi"/>
                 <w:color w:val="000000"/>
                 <w:sz w:val="18"/>
                 <w:szCs w:val="18"/>
@@ -10125,7 +10179,7 @@
             </w:pPr>
             <w:r>
               <w:rPr>
-                <w:rFonts w:ascii="Arial" w:eastAsia="Times New Roman" w:hAnsi="Arial" w:cs="Arial"/>
+                <w:rFonts w:eastAsia="Times New Roman" w:cstheme="minorHAnsi"/>
                 <w:color w:val="000000"/>
                 <w:sz w:val="18"/>
                 <w:szCs w:val="18"/>
@@ -10137,22 +10191,22 @@
         </w:tc>
         <w:tc>
           <w:tcPr>
-            <w:tcW w:w="4820" w:type="dxa"/>
-            <w:tcBorders>
-              <w:top w:val="nil"/>
-              <w:left w:val="nil"/>
-              <w:bottom w:val="single" w:sz="4" w:space="0" w:color="auto"/>
-              <w:right w:val="single" w:sz="4" w:space="0" w:color="auto"/>
-            </w:tcBorders>
-            <w:shd w:val="clear" w:color="auto" w:fill="auto"/>
-            <w:hideMark/>
-          </w:tcPr>
-          <w:p>
-            <w:pPr>
-              <w:spacing w:after="0" w:line="240" w:lineRule="auto"/>
-              <w:jc w:val="center"/>
-              <w:rPr>
-                <w:rFonts w:ascii="Arial" w:eastAsia="Times New Roman" w:hAnsi="Arial" w:cs="Arial"/>
+            <w:tcW w:w="0" w:type="auto"/>
+            <w:tcBorders>
+              <w:top w:val="nil"/>
+              <w:left w:val="nil"/>
+              <w:bottom w:val="single" w:sz="4" w:space="0" w:color="auto"/>
+              <w:right w:val="single" w:sz="4" w:space="0" w:color="auto"/>
+            </w:tcBorders>
+            <w:shd w:val="clear" w:color="auto" w:fill="auto"/>
+            <w:vAlign w:val="center"/>
+            <w:hideMark/>
+          </w:tcPr>
+          <w:p>
+            <w:pPr>
+              <w:spacing w:before="0" w:after="0" w:line="240" w:lineRule="auto"/>
+              <w:rPr>
+                <w:rFonts w:eastAsia="Times New Roman" w:cstheme="minorHAnsi"/>
                 <w:color w:val="000000"/>
                 <w:sz w:val="18"/>
                 <w:szCs w:val="18"/>
@@ -10161,7 +10215,7 @@
             </w:pPr>
             <w:r>
               <w:rPr>
-                <w:rFonts w:ascii="Arial" w:eastAsia="Times New Roman" w:hAnsi="Arial" w:cs="Arial"/>
+                <w:rFonts w:eastAsia="Times New Roman" w:cstheme="minorHAnsi"/>
                 <w:color w:val="000000"/>
                 <w:sz w:val="18"/>
                 <w:szCs w:val="18"/>
@@ -10171,7 +10225,7 @@
             </w:r>
             <w:r>
               <w:rPr>
-                <w:rFonts w:ascii="Arial" w:eastAsia="Times New Roman" w:hAnsi="Arial" w:cs="Arial"/>
+                <w:rFonts w:eastAsia="Times New Roman" w:cstheme="minorHAnsi"/>
                 <w:color w:val="000000"/>
                 <w:sz w:val="18"/>
                 <w:szCs w:val="18"/>
@@ -10184,11 +10238,11 @@
       </w:tr>
       <w:tr>
         <w:trPr>
-          <w:trHeight w:val="336"/>
+          <w:tblHeader/>
         </w:trPr>
         <w:tc>
           <w:tcPr>
-            <w:tcW w:w="1555" w:type="dxa"/>
+            <w:tcW w:w="0" w:type="auto"/>
             <w:tcBorders>
               <w:top w:val="single" w:sz="4" w:space="0" w:color="auto"/>
               <w:left w:val="single" w:sz="4" w:space="0" w:color="auto"/>
@@ -10196,14 +10250,17 @@
               <w:right w:val="single" w:sz="4" w:space="0" w:color="auto"/>
             </w:tcBorders>
             <w:shd w:val="clear" w:color="000000" w:fill="F9CEC2" w:themeFill="accent1" w:themeFillTint="33"/>
-            <w:hideMark/>
-          </w:tcPr>
-          <w:p>
-            <w:pPr>
-              <w:spacing w:after="0" w:line="240" w:lineRule="auto"/>
-              <w:jc w:val="center"/>
-              <w:rPr>
-                <w:rFonts w:ascii="Arial" w:eastAsia="Times New Roman" w:hAnsi="Arial" w:cs="Arial"/>
+            <w:vAlign w:val="center"/>
+            <w:hideMark/>
+          </w:tcPr>
+          <w:p>
+            <w:pPr>
+              <w:spacing w:before="0" w:after="0" w:line="240" w:lineRule="auto"/>
+              <w:jc w:val="center"/>
+              <w:rPr>
+                <w:rFonts w:eastAsia="Times New Roman" w:cstheme="minorHAnsi"/>
+                <w:b/>
+                <w:bCs/>
                 <w:sz w:val="18"/>
                 <w:szCs w:val="18"/>
                 <w:lang w:eastAsia="en-CA"/>
@@ -10211,7 +10268,9 @@
             </w:pPr>
             <w:r>
               <w:rPr>
-                <w:rFonts w:ascii="Arial" w:eastAsia="Times New Roman" w:hAnsi="Arial" w:cs="Arial"/>
+                <w:rFonts w:eastAsia="Times New Roman" w:cstheme="minorHAnsi"/>
+                <w:b/>
+                <w:bCs/>
                 <w:sz w:val="18"/>
                 <w:szCs w:val="18"/>
                 <w:lang w:eastAsia="en-CA"/>
@@ -10222,22 +10281,23 @@
         </w:tc>
         <w:tc>
           <w:tcPr>
-            <w:tcW w:w="992" w:type="dxa"/>
-            <w:tcBorders>
-              <w:top w:val="nil"/>
-              <w:left w:val="nil"/>
-              <w:bottom w:val="single" w:sz="4" w:space="0" w:color="auto"/>
-              <w:right w:val="single" w:sz="4" w:space="0" w:color="auto"/>
-            </w:tcBorders>
-            <w:shd w:val="clear" w:color="auto" w:fill="auto"/>
-            <w:hideMark/>
-          </w:tcPr>
-          <w:p>
-            <w:pPr>
-              <w:spacing w:after="0" w:line="240" w:lineRule="auto"/>
-              <w:jc w:val="center"/>
-              <w:rPr>
-                <w:rFonts w:ascii="Arial" w:eastAsia="Times New Roman" w:hAnsi="Arial" w:cs="Arial"/>
+            <w:tcW w:w="0" w:type="auto"/>
+            <w:tcBorders>
+              <w:top w:val="nil"/>
+              <w:left w:val="nil"/>
+              <w:bottom w:val="single" w:sz="4" w:space="0" w:color="auto"/>
+              <w:right w:val="single" w:sz="4" w:space="0" w:color="auto"/>
+            </w:tcBorders>
+            <w:shd w:val="clear" w:color="auto" w:fill="auto"/>
+            <w:vAlign w:val="center"/>
+            <w:hideMark/>
+          </w:tcPr>
+          <w:p>
+            <w:pPr>
+              <w:spacing w:before="0" w:after="0" w:line="240" w:lineRule="auto"/>
+              <w:jc w:val="center"/>
+              <w:rPr>
+                <w:rFonts w:eastAsia="Times New Roman" w:cstheme="minorHAnsi"/>
                 <w:color w:val="000000"/>
                 <w:sz w:val="18"/>
                 <w:szCs w:val="18"/>
@@ -10246,7 +10306,7 @@
             </w:pPr>
             <w:r>
               <w:rPr>
-                <w:rFonts w:ascii="Arial" w:eastAsia="Times New Roman" w:hAnsi="Arial" w:cs="Arial"/>
+                <w:rFonts w:eastAsia="Times New Roman" w:cstheme="minorHAnsi"/>
                 <w:color w:val="000000"/>
                 <w:sz w:val="18"/>
                 <w:szCs w:val="18"/>
@@ -10258,7 +10318,7 @@
         </w:tc>
         <w:tc>
           <w:tcPr>
-            <w:tcW w:w="1559" w:type="dxa"/>
+            <w:tcW w:w="0" w:type="auto"/>
             <w:tcBorders>
               <w:top w:val="nil"/>
               <w:left w:val="nil"/>
@@ -10267,14 +10327,15 @@
             </w:tcBorders>
             <w:shd w:val="clear" w:color="auto" w:fill="auto"/>
             <w:noWrap/>
-            <w:hideMark/>
-          </w:tcPr>
-          <w:p>
-            <w:pPr>
-              <w:spacing w:after="0" w:line="240" w:lineRule="auto"/>
-              <w:jc w:val="center"/>
-              <w:rPr>
-                <w:rFonts w:ascii="Arial" w:eastAsia="Times New Roman" w:hAnsi="Arial" w:cs="Arial"/>
+            <w:vAlign w:val="center"/>
+            <w:hideMark/>
+          </w:tcPr>
+          <w:p>
+            <w:pPr>
+              <w:spacing w:before="0" w:after="0" w:line="240" w:lineRule="auto"/>
+              <w:jc w:val="center"/>
+              <w:rPr>
+                <w:rFonts w:eastAsia="Times New Roman" w:cstheme="minorHAnsi"/>
                 <w:color w:val="000000"/>
                 <w:sz w:val="18"/>
                 <w:szCs w:val="18"/>
@@ -10283,7 +10344,7 @@
             </w:pPr>
             <w:r>
               <w:rPr>
-                <w:rFonts w:ascii="Arial" w:eastAsia="Times New Roman" w:hAnsi="Arial" w:cs="Arial"/>
+                <w:rFonts w:eastAsia="Times New Roman" w:cstheme="minorHAnsi"/>
                 <w:color w:val="000000"/>
                 <w:sz w:val="18"/>
                 <w:szCs w:val="18"/>
@@ -10295,22 +10356,22 @@
         </w:tc>
         <w:tc>
           <w:tcPr>
-            <w:tcW w:w="4820" w:type="dxa"/>
-            <w:tcBorders>
-              <w:top w:val="nil"/>
-              <w:left w:val="nil"/>
-              <w:bottom w:val="single" w:sz="4" w:space="0" w:color="auto"/>
-              <w:right w:val="single" w:sz="4" w:space="0" w:color="auto"/>
-            </w:tcBorders>
-            <w:shd w:val="clear" w:color="auto" w:fill="auto"/>
-            <w:hideMark/>
-          </w:tcPr>
-          <w:p>
-            <w:pPr>
-              <w:spacing w:after="0" w:line="240" w:lineRule="auto"/>
-              <w:jc w:val="center"/>
-              <w:rPr>
-                <w:rFonts w:ascii="Arial" w:eastAsia="Times New Roman" w:hAnsi="Arial" w:cs="Arial"/>
+            <w:tcW w:w="0" w:type="auto"/>
+            <w:tcBorders>
+              <w:top w:val="nil"/>
+              <w:left w:val="nil"/>
+              <w:bottom w:val="single" w:sz="4" w:space="0" w:color="auto"/>
+              <w:right w:val="single" w:sz="4" w:space="0" w:color="auto"/>
+            </w:tcBorders>
+            <w:shd w:val="clear" w:color="auto" w:fill="auto"/>
+            <w:vAlign w:val="center"/>
+            <w:hideMark/>
+          </w:tcPr>
+          <w:p>
+            <w:pPr>
+              <w:spacing w:before="0" w:after="0" w:line="240" w:lineRule="auto"/>
+              <w:rPr>
+                <w:rFonts w:eastAsia="Times New Roman" w:cstheme="minorHAnsi"/>
                 <w:color w:val="000000"/>
                 <w:sz w:val="18"/>
                 <w:szCs w:val="18"/>
@@ -10319,7 +10380,7 @@
             </w:pPr>
             <w:r>
               <w:rPr>
-                <w:rFonts w:ascii="Arial" w:eastAsia="Times New Roman" w:hAnsi="Arial" w:cs="Arial"/>
+                <w:rFonts w:eastAsia="Times New Roman" w:cstheme="minorHAnsi"/>
                 <w:color w:val="000000"/>
                 <w:sz w:val="18"/>
                 <w:szCs w:val="18"/>
@@ -10332,11 +10393,11 @@
       </w:tr>
       <w:tr>
         <w:trPr>
-          <w:trHeight w:val="336"/>
+          <w:tblHeader/>
         </w:trPr>
         <w:tc>
           <w:tcPr>
-            <w:tcW w:w="1555" w:type="dxa"/>
+            <w:tcW w:w="0" w:type="auto"/>
             <w:tcBorders>
               <w:top w:val="single" w:sz="4" w:space="0" w:color="auto"/>
               <w:left w:val="single" w:sz="4" w:space="0" w:color="auto"/>
@@ -10344,14 +10405,17 @@
               <w:right w:val="single" w:sz="4" w:space="0" w:color="auto"/>
             </w:tcBorders>
             <w:shd w:val="clear" w:color="000000" w:fill="F9CEC2" w:themeFill="accent1" w:themeFillTint="33"/>
-            <w:hideMark/>
-          </w:tcPr>
-          <w:p>
-            <w:pPr>
-              <w:spacing w:after="0" w:line="240" w:lineRule="auto"/>
-              <w:jc w:val="center"/>
-              <w:rPr>
-                <w:rFonts w:ascii="Arial" w:eastAsia="Times New Roman" w:hAnsi="Arial" w:cs="Arial"/>
+            <w:vAlign w:val="center"/>
+            <w:hideMark/>
+          </w:tcPr>
+          <w:p>
+            <w:pPr>
+              <w:spacing w:before="0" w:after="0" w:line="240" w:lineRule="auto"/>
+              <w:jc w:val="center"/>
+              <w:rPr>
+                <w:rFonts w:eastAsia="Times New Roman" w:cstheme="minorHAnsi"/>
+                <w:b/>
+                <w:bCs/>
                 <w:sz w:val="18"/>
                 <w:szCs w:val="18"/>
                 <w:lang w:eastAsia="en-CA"/>
@@ -10359,7 +10423,9 @@
             </w:pPr>
             <w:r>
               <w:rPr>
-                <w:rFonts w:ascii="Arial" w:eastAsia="Times New Roman" w:hAnsi="Arial" w:cs="Arial"/>
+                <w:rFonts w:eastAsia="Times New Roman" w:cstheme="minorHAnsi"/>
+                <w:b/>
+                <w:bCs/>
                 <w:sz w:val="18"/>
                 <w:szCs w:val="18"/>
                 <w:lang w:eastAsia="en-CA"/>
@@ -10370,22 +10436,23 @@
         </w:tc>
         <w:tc>
           <w:tcPr>
-            <w:tcW w:w="992" w:type="dxa"/>
-            <w:tcBorders>
-              <w:top w:val="nil"/>
-              <w:left w:val="nil"/>
-              <w:bottom w:val="single" w:sz="4" w:space="0" w:color="auto"/>
-              <w:right w:val="single" w:sz="4" w:space="0" w:color="auto"/>
-            </w:tcBorders>
-            <w:shd w:val="clear" w:color="auto" w:fill="auto"/>
-            <w:hideMark/>
-          </w:tcPr>
-          <w:p>
-            <w:pPr>
-              <w:spacing w:after="0" w:line="240" w:lineRule="auto"/>
-              <w:jc w:val="center"/>
-              <w:rPr>
-                <w:rFonts w:ascii="Arial" w:eastAsia="Times New Roman" w:hAnsi="Arial" w:cs="Arial"/>
+            <w:tcW w:w="0" w:type="auto"/>
+            <w:tcBorders>
+              <w:top w:val="nil"/>
+              <w:left w:val="nil"/>
+              <w:bottom w:val="single" w:sz="4" w:space="0" w:color="auto"/>
+              <w:right w:val="single" w:sz="4" w:space="0" w:color="auto"/>
+            </w:tcBorders>
+            <w:shd w:val="clear" w:color="auto" w:fill="auto"/>
+            <w:vAlign w:val="center"/>
+            <w:hideMark/>
+          </w:tcPr>
+          <w:p>
+            <w:pPr>
+              <w:spacing w:before="0" w:after="0" w:line="240" w:lineRule="auto"/>
+              <w:jc w:val="center"/>
+              <w:rPr>
+                <w:rFonts w:eastAsia="Times New Roman" w:cstheme="minorHAnsi"/>
                 <w:color w:val="000000"/>
                 <w:sz w:val="18"/>
                 <w:szCs w:val="18"/>
@@ -10394,7 +10461,7 @@
             </w:pPr>
             <w:r>
               <w:rPr>
-                <w:rFonts w:ascii="Arial" w:eastAsia="Times New Roman" w:hAnsi="Arial" w:cs="Arial"/>
+                <w:rFonts w:eastAsia="Times New Roman" w:cstheme="minorHAnsi"/>
                 <w:color w:val="000000"/>
                 <w:sz w:val="18"/>
                 <w:szCs w:val="18"/>
@@ -10406,7 +10473,7 @@
         </w:tc>
         <w:tc>
           <w:tcPr>
-            <w:tcW w:w="1559" w:type="dxa"/>
+            <w:tcW w:w="0" w:type="auto"/>
             <w:tcBorders>
               <w:top w:val="nil"/>
               <w:left w:val="nil"/>
@@ -10415,14 +10482,15 @@
             </w:tcBorders>
             <w:shd w:val="clear" w:color="auto" w:fill="auto"/>
             <w:noWrap/>
-            <w:hideMark/>
-          </w:tcPr>
-          <w:p>
-            <w:pPr>
-              <w:spacing w:after="0" w:line="240" w:lineRule="auto"/>
-              <w:jc w:val="center"/>
-              <w:rPr>
-                <w:rFonts w:ascii="Arial" w:eastAsia="Times New Roman" w:hAnsi="Arial" w:cs="Arial"/>
+            <w:vAlign w:val="center"/>
+            <w:hideMark/>
+          </w:tcPr>
+          <w:p>
+            <w:pPr>
+              <w:spacing w:before="0" w:after="0" w:line="240" w:lineRule="auto"/>
+              <w:jc w:val="center"/>
+              <w:rPr>
+                <w:rFonts w:eastAsia="Times New Roman" w:cstheme="minorHAnsi"/>
                 <w:color w:val="000000"/>
                 <w:sz w:val="18"/>
                 <w:szCs w:val="18"/>
@@ -10431,7 +10499,7 @@
             </w:pPr>
             <w:r>
               <w:rPr>
-                <w:rFonts w:ascii="Arial" w:eastAsia="Times New Roman" w:hAnsi="Arial" w:cs="Arial"/>
+                <w:rFonts w:eastAsia="Times New Roman" w:cstheme="minorHAnsi"/>
                 <w:color w:val="000000"/>
                 <w:sz w:val="18"/>
                 <w:szCs w:val="18"/>
@@ -10443,22 +10511,22 @@
         </w:tc>
         <w:tc>
           <w:tcPr>
-            <w:tcW w:w="4820" w:type="dxa"/>
-            <w:tcBorders>
-              <w:top w:val="nil"/>
-              <w:left w:val="nil"/>
-              <w:bottom w:val="single" w:sz="4" w:space="0" w:color="auto"/>
-              <w:right w:val="single" w:sz="4" w:space="0" w:color="auto"/>
-            </w:tcBorders>
-            <w:shd w:val="clear" w:color="auto" w:fill="auto"/>
-            <w:hideMark/>
-          </w:tcPr>
-          <w:p>
-            <w:pPr>
-              <w:spacing w:after="0" w:line="240" w:lineRule="auto"/>
-              <w:jc w:val="center"/>
-              <w:rPr>
-                <w:rFonts w:ascii="Arial" w:eastAsia="Times New Roman" w:hAnsi="Arial" w:cs="Arial"/>
+            <w:tcW w:w="0" w:type="auto"/>
+            <w:tcBorders>
+              <w:top w:val="nil"/>
+              <w:left w:val="nil"/>
+              <w:bottom w:val="single" w:sz="4" w:space="0" w:color="auto"/>
+              <w:right w:val="single" w:sz="4" w:space="0" w:color="auto"/>
+            </w:tcBorders>
+            <w:shd w:val="clear" w:color="auto" w:fill="auto"/>
+            <w:vAlign w:val="center"/>
+            <w:hideMark/>
+          </w:tcPr>
+          <w:p>
+            <w:pPr>
+              <w:spacing w:before="0" w:after="0" w:line="240" w:lineRule="auto"/>
+              <w:rPr>
+                <w:rFonts w:eastAsia="Times New Roman" w:cstheme="minorHAnsi"/>
                 <w:color w:val="000000"/>
                 <w:sz w:val="18"/>
                 <w:szCs w:val="18"/>
@@ -10467,7 +10535,7 @@
             </w:pPr>
             <w:r>
               <w:rPr>
-                <w:rFonts w:ascii="Arial" w:eastAsia="Times New Roman" w:hAnsi="Arial" w:cs="Arial"/>
+                <w:rFonts w:eastAsia="Times New Roman" w:cstheme="minorHAnsi"/>
                 <w:color w:val="000000"/>
                 <w:sz w:val="18"/>
                 <w:szCs w:val="18"/>
@@ -10477,7 +10545,7 @@
             </w:r>
             <w:r>
               <w:rPr>
-                <w:rFonts w:ascii="Arial" w:eastAsia="Times New Roman" w:hAnsi="Arial" w:cs="Arial"/>
+                <w:rFonts w:eastAsia="Times New Roman" w:cstheme="minorHAnsi"/>
                 <w:color w:val="000000"/>
                 <w:sz w:val="18"/>
                 <w:szCs w:val="18"/>
@@ -10487,7 +10555,7 @@
             </w:r>
             <w:r>
               <w:rPr>
-                <w:rFonts w:ascii="Arial" w:eastAsia="Times New Roman" w:hAnsi="Arial" w:cs="Arial"/>
+                <w:rFonts w:eastAsia="Times New Roman" w:cstheme="minorHAnsi"/>
                 <w:color w:val="000000"/>
                 <w:sz w:val="18"/>
                 <w:szCs w:val="18"/>
@@ -10498,10 +10566,9 @@
           </w:p>
           <w:p>
             <w:pPr>
-              <w:spacing w:after="0" w:line="240" w:lineRule="auto"/>
-              <w:jc w:val="center"/>
-              <w:rPr>
-                <w:rFonts w:ascii="Arial" w:eastAsia="Times New Roman" w:hAnsi="Arial" w:cs="Arial"/>
+              <w:spacing w:before="0" w:after="0" w:line="240" w:lineRule="auto"/>
+              <w:rPr>
+                <w:rFonts w:eastAsia="Times New Roman" w:cstheme="minorHAnsi"/>
                 <w:color w:val="000000"/>
                 <w:sz w:val="18"/>
                 <w:szCs w:val="18"/>
@@ -10510,7 +10577,7 @@
             </w:pPr>
             <w:r>
               <w:rPr>
-                <w:rFonts w:ascii="Arial" w:eastAsia="Times New Roman" w:hAnsi="Arial" w:cs="Arial"/>
+                <w:rFonts w:eastAsia="Times New Roman" w:cstheme="minorHAnsi"/>
                 <w:color w:val="000000"/>
                 <w:sz w:val="18"/>
                 <w:szCs w:val="18"/>
@@ -10528,18 +10595,31 @@
         <w:spacing w:after="0"/>
         <w:jc w:val="center"/>
       </w:pPr>
-      <w:bookmarkStart w:id="14" w:name="_Toc66743731"/>
+      <w:bookmarkStart w:id="15" w:name="_Toc66743731"/>
       <w:r>
         <w:t xml:space="preserve">Figure </w:t>
       </w:r>
-      <w:fldSimple w:instr=" SEQ Figure \* ARABIC ">
-        <w:r>
-          <w:rPr>
-            <w:noProof/>
-          </w:rPr>
-          <w:t>4</w:t>
-        </w:r>
-      </w:fldSimple>
+      <w:r>
+        <w:fldChar w:fldCharType="begin"/>
+      </w:r>
+      <w:r>
+        <w:instrText xml:space="preserve"> SEQ Figure \* ARABIC </w:instrText>
+      </w:r>
+      <w:r>
+        <w:fldChar w:fldCharType="separate"/>
+      </w:r>
+      <w:r>
+        <w:rPr>
+          <w:noProof/>
+        </w:rPr>
+        <w:t>4</w:t>
+      </w:r>
+      <w:r>
+        <w:rPr>
+          <w:noProof/>
+        </w:rPr>
+        <w:fldChar w:fldCharType="end"/>
+      </w:r>
       <w:r>
         <w:t xml:space="preserve"> </w:t>
       </w:r>
@@ -10554,7 +10634,7 @@
       <w:r>
         <w:t>)</w:t>
       </w:r>
-      <w:bookmarkEnd w:id="14"/>
+      <w:bookmarkEnd w:id="15"/>
     </w:p>
     <w:p>
       <w:r>
@@ -10567,14 +10647,14 @@
         <w:spacing w:before="0" w:line="240" w:lineRule="auto"/>
         <w:jc w:val="center"/>
       </w:pPr>
-      <w:bookmarkStart w:id="15" w:name="_Toc68395814"/>
-      <w:commentRangeStart w:id="16"/>
+      <w:bookmarkStart w:id="16" w:name="_Toc68395814"/>
+      <w:commentRangeStart w:id="17"/>
       <w:r>
         <w:lastRenderedPageBreak/>
         <w:t>Project Planning</w:t>
       </w:r>
-      <w:bookmarkEnd w:id="15"/>
-      <w:commentRangeEnd w:id="16"/>
+      <w:bookmarkEnd w:id="16"/>
+      <w:commentRangeEnd w:id="17"/>
       <w:r>
         <w:rPr>
           <w:rStyle w:val="CommentReference"/>
@@ -10582,7 +10662,7 @@
           <w:color w:val="auto"/>
           <w:spacing w:val="0"/>
         </w:rPr>
-        <w:commentReference w:id="16"/>
+        <w:commentReference w:id="17"/>
       </w:r>
     </w:p>
     <w:p>
@@ -10604,7 +10684,7 @@
           <w:szCs w:val="22"/>
         </w:rPr>
       </w:pPr>
-      <w:bookmarkStart w:id="17" w:name="_Hlk66494658"/>
+      <w:bookmarkStart w:id="18" w:name="_Hlk66494658"/>
       <w:r>
         <w:rPr>
           <w:rFonts w:cstheme="minorHAnsi"/>
@@ -10621,7 +10701,7 @@
         </w:rPr>
         <w:t xml:space="preserve">overall </w:t>
       </w:r>
-      <w:bookmarkEnd w:id="17"/>
+      <w:bookmarkEnd w:id="18"/>
       <w:r>
         <w:rPr>
           <w:rFonts w:cstheme="minorHAnsi"/>
@@ -10736,25 +10816,38 @@
         <w:spacing w:after="0"/>
         <w:jc w:val="center"/>
       </w:pPr>
-      <w:bookmarkStart w:id="18" w:name="_Toc66743732"/>
+      <w:bookmarkStart w:id="19" w:name="_Toc66743732"/>
       <w:r>
         <w:t xml:space="preserve">Figure </w:t>
       </w:r>
-      <w:fldSimple w:instr=" SEQ Figure \* ARABIC ">
-        <w:r>
-          <w:rPr>
-            <w:noProof/>
-          </w:rPr>
-          <w:t>5</w:t>
-        </w:r>
-      </w:fldSimple>
+      <w:r>
+        <w:fldChar w:fldCharType="begin"/>
+      </w:r>
+      <w:r>
+        <w:instrText xml:space="preserve"> SEQ Figure \* ARABIC </w:instrText>
+      </w:r>
+      <w:r>
+        <w:fldChar w:fldCharType="separate"/>
+      </w:r>
+      <w:r>
+        <w:rPr>
+          <w:noProof/>
+        </w:rPr>
+        <w:t>5</w:t>
+      </w:r>
+      <w:r>
+        <w:rPr>
+          <w:noProof/>
+        </w:rPr>
+        <w:fldChar w:fldCharType="end"/>
+      </w:r>
       <w:r>
         <w:t xml:space="preserve"> </w:t>
       </w:r>
       <w:r>
         <w:t>High level project schedule and milestones</w:t>
       </w:r>
-      <w:bookmarkEnd w:id="18"/>
+      <w:bookmarkEnd w:id="19"/>
     </w:p>
     <w:p>
       <w:pPr>
@@ -10833,25 +10926,38 @@
         <w:spacing w:after="0"/>
         <w:jc w:val="center"/>
       </w:pPr>
-      <w:bookmarkStart w:id="19" w:name="_Toc66743733"/>
+      <w:bookmarkStart w:id="20" w:name="_Toc66743733"/>
       <w:r>
         <w:t xml:space="preserve">Figure </w:t>
       </w:r>
-      <w:fldSimple w:instr=" SEQ Figure \* ARABIC ">
-        <w:r>
-          <w:rPr>
-            <w:noProof/>
-          </w:rPr>
-          <w:t>6</w:t>
-        </w:r>
-      </w:fldSimple>
+      <w:r>
+        <w:fldChar w:fldCharType="begin"/>
+      </w:r>
+      <w:r>
+        <w:instrText xml:space="preserve"> SEQ Figure \* ARABIC </w:instrText>
+      </w:r>
+      <w:r>
+        <w:fldChar w:fldCharType="separate"/>
+      </w:r>
+      <w:r>
+        <w:rPr>
+          <w:noProof/>
+        </w:rPr>
+        <w:t>6</w:t>
+      </w:r>
+      <w:r>
+        <w:rPr>
+          <w:noProof/>
+        </w:rPr>
+        <w:fldChar w:fldCharType="end"/>
+      </w:r>
       <w:r>
         <w:t xml:space="preserve"> </w:t>
       </w:r>
       <w:r>
         <w:t>Gantt Chart of the overall project plan</w:t>
       </w:r>
-      <w:bookmarkEnd w:id="19"/>
+      <w:bookmarkEnd w:id="20"/>
     </w:p>
     <w:p>
       <w:pPr>
@@ -10873,12 +10979,12 @@
         <w:spacing w:before="0" w:line="240" w:lineRule="auto"/>
         <w:jc w:val="center"/>
       </w:pPr>
-      <w:bookmarkStart w:id="20" w:name="_Toc68395815"/>
+      <w:bookmarkStart w:id="21" w:name="_Toc68395815"/>
       <w:r>
         <w:lastRenderedPageBreak/>
         <w:t>Implementations</w:t>
       </w:r>
-      <w:bookmarkEnd w:id="20"/>
+      <w:bookmarkEnd w:id="21"/>
     </w:p>
     <w:p>
       <w:pPr>
@@ -10973,116 +11079,7 @@
           <w:szCs w:val="22"/>
         </w:rPr>
       </w:pPr>
-      <w:r>
-        <w:rPr>
-          <w:rFonts w:cstheme="minorHAnsi"/>
-          <w:sz w:val="22"/>
-          <w:szCs w:val="22"/>
-        </w:rPr>
-        <w:t>This solution will need tweaking based on team</w:t>
-      </w:r>
-      <w:r>
-        <w:rPr>
-          <w:rFonts w:cstheme="minorHAnsi"/>
-          <w:sz w:val="22"/>
-          <w:szCs w:val="22"/>
-        </w:rPr>
-        <w:t xml:space="preserve"> </w:t>
-      </w:r>
-      <w:r>
-        <w:rPr>
-          <w:rFonts w:cstheme="minorHAnsi"/>
-          <w:sz w:val="22"/>
-          <w:szCs w:val="22"/>
-        </w:rPr>
-        <w:t>/</w:t>
-      </w:r>
-      <w:r>
-        <w:rPr>
-          <w:rFonts w:cstheme="minorHAnsi"/>
-          <w:sz w:val="22"/>
-          <w:szCs w:val="22"/>
-        </w:rPr>
-        <w:t xml:space="preserve"> </w:t>
-      </w:r>
-      <w:r>
-        <w:rPr>
-          <w:rFonts w:cstheme="minorHAnsi"/>
-          <w:sz w:val="22"/>
-          <w:szCs w:val="22"/>
-        </w:rPr>
-        <w:t>management to run for the real time. The API provides almost real-time data for the performances which can be configured with parameters.</w:t>
-      </w:r>
-    </w:p>
-    <w:p>
-      <w:pPr>
-        <w:spacing w:after="0" w:line="240" w:lineRule="auto"/>
-        <w:rPr>
-          <w:rFonts w:cstheme="minorHAnsi"/>
-          <w:sz w:val="22"/>
-          <w:szCs w:val="22"/>
-        </w:rPr>
-      </w:pPr>
-      <w:r>
-        <w:rPr>
-          <w:rFonts w:cstheme="minorHAnsi"/>
-          <w:sz w:val="22"/>
-          <w:szCs w:val="22"/>
-        </w:rPr>
-        <w:t xml:space="preserve">The salary </w:t>
-      </w:r>
-      <w:r>
-        <w:rPr>
-          <w:rFonts w:cstheme="minorHAnsi"/>
-          <w:sz w:val="22"/>
-          <w:szCs w:val="22"/>
-        </w:rPr>
-        <w:t>data,</w:t>
-      </w:r>
-      <w:r>
-        <w:rPr>
-          <w:rFonts w:cstheme="minorHAnsi"/>
-          <w:sz w:val="22"/>
-          <w:szCs w:val="22"/>
-        </w:rPr>
-        <w:t xml:space="preserve"> however, may need some manual effort for each new </w:t>
-      </w:r>
-      <w:r>
-        <w:rPr>
-          <w:rFonts w:cstheme="minorHAnsi"/>
-          <w:sz w:val="22"/>
-          <w:szCs w:val="22"/>
-        </w:rPr>
-        <w:t>season</w:t>
-      </w:r>
-      <w:r>
-        <w:rPr>
-          <w:rFonts w:cstheme="minorHAnsi"/>
-          <w:sz w:val="22"/>
-          <w:szCs w:val="22"/>
-        </w:rPr>
-        <w:t>.</w:t>
-      </w:r>
-    </w:p>
-    <w:p>
-      <w:pPr>
-        <w:spacing w:after="0" w:line="240" w:lineRule="auto"/>
-        <w:rPr>
-          <w:rFonts w:cstheme="minorHAnsi"/>
-          <w:sz w:val="22"/>
-          <w:szCs w:val="22"/>
-        </w:rPr>
-      </w:pPr>
-    </w:p>
-    <w:p>
-      <w:pPr>
-        <w:spacing w:after="0" w:line="240" w:lineRule="auto"/>
-        <w:rPr>
-          <w:rFonts w:cstheme="minorHAnsi"/>
-          <w:sz w:val="22"/>
-          <w:szCs w:val="22"/>
-        </w:rPr>
-      </w:pPr>
+      <w:commentRangeStart w:id="22"/>
       <w:r>
         <w:rPr>
           <w:rFonts w:cstheme="minorHAnsi"/>
@@ -11316,6 +11313,40 @@
         </w:rPr>
         <w:t xml:space="preserve">Google drive for large </w:t>
       </w:r>
+      <w:r>
+        <w:rPr>
+          <w:rFonts w:cstheme="minorHAnsi"/>
+          <w:sz w:val="22"/>
+          <w:szCs w:val="22"/>
+        </w:rPr>
+        <w:t>files (</w:t>
+      </w:r>
+      <w:r>
+        <w:rPr>
+          <w:rFonts w:cstheme="minorHAnsi"/>
+          <w:sz w:val="22"/>
+          <w:szCs w:val="22"/>
+        </w:rPr>
+        <w:t xml:space="preserve">Private </w:t>
+      </w:r>
+      <w:proofErr w:type="spellStart"/>
+      <w:r>
+        <w:rPr>
+          <w:rFonts w:cstheme="minorHAnsi"/>
+          <w:sz w:val="22"/>
+          <w:szCs w:val="22"/>
+        </w:rPr>
+        <w:t>Github</w:t>
+      </w:r>
+      <w:proofErr w:type="spellEnd"/>
+      <w:r>
+        <w:rPr>
+          <w:rFonts w:cstheme="minorHAnsi"/>
+          <w:sz w:val="22"/>
+          <w:szCs w:val="22"/>
+        </w:rPr>
+        <w:t xml:space="preserve"> </w:t>
+      </w:r>
       <w:proofErr w:type="gramStart"/>
       <w:r>
         <w:rPr>
@@ -11323,7 +11354,7 @@
           <w:sz w:val="22"/>
           <w:szCs w:val="22"/>
         </w:rPr>
-        <w:t>files(</w:t>
+        <w:t>doesn’t</w:t>
       </w:r>
       <w:proofErr w:type="gramEnd"/>
       <w:r>
@@ -11332,25 +11363,7 @@
           <w:sz w:val="22"/>
           <w:szCs w:val="22"/>
         </w:rPr>
-        <w:t xml:space="preserve">Private </w:t>
-      </w:r>
-      <w:proofErr w:type="spellStart"/>
-      <w:r>
-        <w:rPr>
-          <w:rFonts w:cstheme="minorHAnsi"/>
-          <w:sz w:val="22"/>
-          <w:szCs w:val="22"/>
-        </w:rPr>
-        <w:t>Github</w:t>
-      </w:r>
-      <w:proofErr w:type="spellEnd"/>
-      <w:r>
-        <w:rPr>
-          <w:rFonts w:cstheme="minorHAnsi"/>
-          <w:sz w:val="22"/>
-          <w:szCs w:val="22"/>
-        </w:rPr>
-        <w:t xml:space="preserve"> doesn’t support files larger than 100 MB)</w:t>
+        <w:t xml:space="preserve"> support files larger than 100 MB)</w:t>
       </w:r>
     </w:p>
     <w:p>
@@ -11466,6 +11479,13 @@
         </w:rPr>
         <w:t>Tableau desktop for data visualization</w:t>
       </w:r>
+      <w:commentRangeEnd w:id="22"/>
+      <w:r>
+        <w:rPr>
+          <w:rStyle w:val="CommentReference"/>
+        </w:rPr>
+        <w:commentReference w:id="22"/>
+      </w:r>
     </w:p>
     <w:p>
       <w:pPr>
@@ -11483,11 +11503,11 @@
         <w:spacing w:before="0" w:line="240" w:lineRule="auto"/>
         <w:jc w:val="center"/>
       </w:pPr>
-      <w:bookmarkStart w:id="21" w:name="_Toc68395816"/>
+      <w:bookmarkStart w:id="23" w:name="_Toc68395816"/>
       <w:r>
         <w:t>Data Preparation</w:t>
       </w:r>
-      <w:bookmarkEnd w:id="21"/>
+      <w:bookmarkEnd w:id="23"/>
     </w:p>
     <w:p>
       <w:pPr>
@@ -11506,16 +11526,14 @@
         </w:rPr>
         <w:t xml:space="preserve">Describe how we used advanced stats and calculated them, chose the season, player, season for performance baseline, </w:t>
       </w:r>
-      <w:proofErr w:type="gramStart"/>
-      <w:r>
-        <w:rPr>
-          <w:rFonts w:cstheme="minorHAnsi"/>
-          <w:sz w:val="22"/>
-          <w:szCs w:val="22"/>
-        </w:rPr>
-        <w:t>and also</w:t>
-      </w:r>
-      <w:proofErr w:type="gramEnd"/>
+      <w:r>
+        <w:rPr>
+          <w:rFonts w:cstheme="minorHAnsi"/>
+          <w:sz w:val="22"/>
+          <w:szCs w:val="22"/>
+        </w:rPr>
+        <w:t>and</w:t>
+      </w:r>
       <w:r>
         <w:rPr>
           <w:rFonts w:cstheme="minorHAnsi"/>
@@ -11531,6 +11549,14 @@
           <w:szCs w:val="22"/>
         </w:rPr>
         <w:t xml:space="preserve"> Include charts</w:t>
+      </w:r>
+      <w:r>
+        <w:rPr>
+          <w:rFonts w:cstheme="minorHAnsi"/>
+          <w:sz w:val="22"/>
+          <w:szCs w:val="22"/>
+        </w:rPr>
+        <w:t xml:space="preserve">, </w:t>
       </w:r>
     </w:p>
     <w:p>
@@ -11542,6 +11568,54 @@
           <w:szCs w:val="22"/>
         </w:rPr>
       </w:pPr>
+      <w:r>
+        <w:rPr>
+          <w:rFonts w:cstheme="minorHAnsi"/>
+          <w:sz w:val="22"/>
+          <w:szCs w:val="22"/>
+        </w:rPr>
+        <w:t>Aggregating the data</w:t>
+      </w:r>
+      <w:r>
+        <w:rPr>
+          <w:rFonts w:cstheme="minorHAnsi"/>
+          <w:sz w:val="22"/>
+          <w:szCs w:val="22"/>
+        </w:rPr>
+        <w:t xml:space="preserve">. </w:t>
+      </w:r>
+      <w:r>
+        <w:rPr>
+          <w:rFonts w:cstheme="minorHAnsi"/>
+          <w:sz w:val="22"/>
+          <w:szCs w:val="22"/>
+        </w:rPr>
+        <w:t>(</w:t>
+      </w:r>
+      <w:r>
+        <w:rPr>
+          <w:rFonts w:cstheme="minorHAnsi"/>
+          <w:sz w:val="22"/>
+          <w:szCs w:val="22"/>
+        </w:rPr>
+        <w:t xml:space="preserve">write in stages and maybe use </w:t>
+      </w:r>
+      <w:r>
+        <w:rPr>
+          <w:rFonts w:cstheme="minorHAnsi"/>
+          <w:sz w:val="22"/>
+          <w:szCs w:val="22"/>
+        </w:rPr>
+        <w:t>Visio</w:t>
+      </w:r>
+      <w:r>
+        <w:rPr>
+          <w:rFonts w:cstheme="minorHAnsi"/>
+          <w:sz w:val="22"/>
+          <w:szCs w:val="22"/>
+        </w:rPr>
+        <w:t xml:space="preserve"> for visualizing)</w:t>
+      </w:r>
     </w:p>
     <w:p>
       <w:pPr>
@@ -11558,7 +11632,63 @@
           <w:sz w:val="22"/>
           <w:szCs w:val="22"/>
         </w:rPr>
+        <w:t xml:space="preserve">Replaced old gamed with chosen </w:t>
+      </w:r>
+      <w:proofErr w:type="gramStart"/>
+      <w:r>
+        <w:rPr>
+          <w:rFonts w:cstheme="minorHAnsi"/>
+          <w:sz w:val="22"/>
+          <w:szCs w:val="22"/>
+        </w:rPr>
+        <w:t>players</w:t>
+      </w:r>
+      <w:proofErr w:type="gramEnd"/>
+    </w:p>
+    <w:p>
+      <w:pPr>
+        <w:spacing w:after="0" w:line="240" w:lineRule="auto"/>
+        <w:rPr>
+          <w:rFonts w:cstheme="minorHAnsi"/>
+          <w:sz w:val="22"/>
+          <w:szCs w:val="22"/>
+        </w:rPr>
+      </w:pPr>
+    </w:p>
+    <w:p>
+      <w:pPr>
+        <w:spacing w:after="0" w:line="240" w:lineRule="auto"/>
+        <w:rPr>
+          <w:rFonts w:cstheme="minorHAnsi"/>
+          <w:sz w:val="22"/>
+          <w:szCs w:val="22"/>
+        </w:rPr>
+      </w:pPr>
+    </w:p>
+    <w:p>
+      <w:pPr>
+        <w:spacing w:after="0" w:line="240" w:lineRule="auto"/>
+        <w:rPr>
+          <w:rFonts w:cstheme="minorHAnsi"/>
+          <w:sz w:val="22"/>
+          <w:szCs w:val="22"/>
+        </w:rPr>
+      </w:pPr>
+      <w:commentRangeStart w:id="24"/>
+      <w:r>
+        <w:rPr>
+          <w:rFonts w:cstheme="minorHAnsi"/>
+          <w:sz w:val="22"/>
+          <w:szCs w:val="22"/>
+        </w:rPr>
         <w:t>Correlation Matrix</w:t>
+      </w:r>
+      <w:commentRangeEnd w:id="24"/>
+      <w:r>
+        <w:rPr>
+          <w:rStyle w:val="CommentReference"/>
+        </w:rPr>
+        <w:commentReference w:id="24"/>
       </w:r>
     </w:p>
     <w:p>
@@ -11636,16 +11766,35 @@
       <w:r>
         <w:t xml:space="preserve">Figure </w:t>
       </w:r>
-      <w:fldSimple w:instr=" SEQ Figure \* ARABIC ">
-        <w:r>
-          <w:rPr>
-            <w:noProof/>
-          </w:rPr>
-          <w:t>7</w:t>
-        </w:r>
-      </w:fldSimple>
-      <w:r>
-        <w:t xml:space="preserve"> Heat map for Toronto Raptor (Regular Seasons 2004 to 2020)</w:t>
+      <w:r>
+        <w:fldChar w:fldCharType="begin"/>
+      </w:r>
+      <w:r>
+        <w:instrText xml:space="preserve"> SEQ Figure \* ARABIC </w:instrText>
+      </w:r>
+      <w:r>
+        <w:fldChar w:fldCharType="separate"/>
+      </w:r>
+      <w:r>
+        <w:rPr>
+          <w:noProof/>
+        </w:rPr>
+        <w:t>7</w:t>
+      </w:r>
+      <w:r>
+        <w:rPr>
+          <w:noProof/>
+        </w:rPr>
+        <w:fldChar w:fldCharType="end"/>
+      </w:r>
+      <w:r>
+        <w:t xml:space="preserve"> Heat map for Toronto Raptor</w:t>
+      </w:r>
+      <w:r>
+        <w:t>s</w:t>
+      </w:r>
+      <w:r>
+        <w:t xml:space="preserve"> (Regular Seasons 2004 to 2020)</w:t>
       </w:r>
     </w:p>
     <w:p>
@@ -11750,19 +11899,38 @@
       <w:r>
         <w:t xml:space="preserve">Figure </w:t>
       </w:r>
-      <w:fldSimple w:instr=" SEQ Figure \* ARABIC ">
-        <w:r>
-          <w:rPr>
-            <w:noProof/>
-          </w:rPr>
-          <w:t>8</w:t>
-        </w:r>
-      </w:fldSimple>
+      <w:r>
+        <w:fldChar w:fldCharType="begin"/>
+      </w:r>
+      <w:r>
+        <w:instrText xml:space="preserve"> SEQ Figure \* ARABIC </w:instrText>
+      </w:r>
+      <w:r>
+        <w:fldChar w:fldCharType="separate"/>
+      </w:r>
+      <w:r>
+        <w:rPr>
+          <w:noProof/>
+        </w:rPr>
+        <w:t>8</w:t>
+      </w:r>
+      <w:r>
+        <w:rPr>
+          <w:noProof/>
+        </w:rPr>
+        <w:fldChar w:fldCharType="end"/>
+      </w:r>
       <w:r>
         <w:t xml:space="preserve"> </w:t>
       </w:r>
       <w:r>
-        <w:t>Heat map for Toronto Raptor (Regular Seasons 2004 to 2020)</w:t>
+        <w:t>Heat map for Toronto Raptor</w:t>
+      </w:r>
+      <w:r>
+        <w:t>s</w:t>
+      </w:r>
+      <w:r>
+        <w:t xml:space="preserve"> (Regular Seasons 2004 to 2020)</w:t>
       </w:r>
       <w:r>
         <w:t xml:space="preserve"> after removal of s</w:t>
@@ -11800,11 +11968,11 @@
         <w:spacing w:before="0" w:line="240" w:lineRule="auto"/>
         <w:jc w:val="center"/>
       </w:pPr>
-      <w:bookmarkStart w:id="22" w:name="_Toc68395818"/>
+      <w:bookmarkStart w:id="25" w:name="_Toc68395818"/>
       <w:r>
         <w:t>Data Analysis results</w:t>
       </w:r>
-      <w:bookmarkEnd w:id="22"/>
+      <w:bookmarkEnd w:id="25"/>
     </w:p>
     <w:p>
       <w:pPr>
@@ -16292,14 +16460,27 @@
       <w:r>
         <w:t xml:space="preserve">Figure </w:t>
       </w:r>
-      <w:fldSimple w:instr=" SEQ Figure \* ARABIC ">
-        <w:r>
-          <w:rPr>
-            <w:noProof/>
-          </w:rPr>
-          <w:t>9</w:t>
-        </w:r>
-      </w:fldSimple>
+      <w:r>
+        <w:fldChar w:fldCharType="begin"/>
+      </w:r>
+      <w:r>
+        <w:instrText xml:space="preserve"> SEQ Figure \* ARABIC </w:instrText>
+      </w:r>
+      <w:r>
+        <w:fldChar w:fldCharType="separate"/>
+      </w:r>
+      <w:r>
+        <w:rPr>
+          <w:noProof/>
+        </w:rPr>
+        <w:t>9</w:t>
+      </w:r>
+      <w:r>
+        <w:rPr>
+          <w:noProof/>
+        </w:rPr>
+        <w:fldChar w:fldCharType="end"/>
+      </w:r>
       <w:r>
         <w:t xml:space="preserve"> Model Feature Importance</w:t>
       </w:r>
@@ -16358,77 +16539,53 @@
       <w:pPr>
         <w:pStyle w:val="Caption"/>
         <w:jc w:val="center"/>
-        <w:rPr>
-          <w:rFonts w:ascii="Arial" w:hAnsi="Arial" w:cs="Arial"/>
-        </w:rPr>
       </w:pPr>
       <w:r>
         <w:t xml:space="preserve">Figure </w:t>
       </w:r>
-      <w:fldSimple w:instr=" SEQ Figure \* ARABIC ">
-        <w:r>
-          <w:rPr>
-            <w:noProof/>
-          </w:rPr>
-          <w:t>10</w:t>
-        </w:r>
-      </w:fldSimple>
+      <w:r>
+        <w:fldChar w:fldCharType="begin"/>
+      </w:r>
+      <w:r>
+        <w:instrText xml:space="preserve"> SEQ Figure \* ARABIC </w:instrText>
+      </w:r>
+      <w:r>
+        <w:fldChar w:fldCharType="separate"/>
+      </w:r>
+      <w:r>
+        <w:rPr>
+          <w:noProof/>
+        </w:rPr>
+        <w:t>10</w:t>
+      </w:r>
+      <w:r>
+        <w:rPr>
+          <w:noProof/>
+        </w:rPr>
+        <w:fldChar w:fldCharType="end"/>
+      </w:r>
       <w:r>
         <w:t xml:space="preserve"> Plot of Feature Importance by Model</w:t>
       </w:r>
     </w:p>
     <w:p>
       <w:pPr>
-        <w:spacing w:after="0" w:line="240" w:lineRule="auto"/>
-        <w:jc w:val="center"/>
-        <w:rPr>
-          <w:rFonts w:ascii="Arial" w:hAnsi="Arial" w:cs="Arial"/>
-        </w:rPr>
-      </w:pPr>
+        <w:rPr>
+          <w:b/>
+          <w:bCs/>
+          <w:color w:val="7B230B" w:themeColor="accent1" w:themeShade="BF"/>
+          <w:sz w:val="16"/>
+          <w:szCs w:val="16"/>
+        </w:rPr>
+      </w:pPr>
+      <w:r>
+        <w:br w:type="page"/>
+      </w:r>
     </w:p>
     <w:p>
       <w:pPr>
-        <w:spacing w:after="0" w:line="240" w:lineRule="auto"/>
+        <w:pStyle w:val="Caption"/>
         <w:jc w:val="center"/>
-        <w:rPr>
-          <w:rFonts w:ascii="Arial" w:hAnsi="Arial" w:cs="Arial"/>
-        </w:rPr>
-      </w:pPr>
-    </w:p>
-    <w:p>
-      <w:pPr>
-        <w:spacing w:after="0" w:line="240" w:lineRule="auto"/>
-        <w:jc w:val="center"/>
-        <w:rPr>
-          <w:rFonts w:ascii="Arial" w:hAnsi="Arial" w:cs="Arial"/>
-        </w:rPr>
-      </w:pPr>
-    </w:p>
-    <w:p>
-      <w:pPr>
-        <w:spacing w:after="0" w:line="240" w:lineRule="auto"/>
-        <w:jc w:val="center"/>
-        <w:rPr>
-          <w:rFonts w:ascii="Arial" w:hAnsi="Arial" w:cs="Arial"/>
-        </w:rPr>
-      </w:pPr>
-    </w:p>
-    <w:p>
-      <w:pPr>
-        <w:spacing w:after="0" w:line="240" w:lineRule="auto"/>
-        <w:jc w:val="center"/>
-        <w:rPr>
-          <w:rFonts w:ascii="Arial" w:hAnsi="Arial" w:cs="Arial"/>
-        </w:rPr>
-      </w:pPr>
-    </w:p>
-    <w:p>
-      <w:pPr>
-        <w:spacing w:after="0" w:line="240" w:lineRule="auto"/>
-        <w:jc w:val="center"/>
-        <w:rPr>
-          <w:rFonts w:ascii="Arial" w:hAnsi="Arial" w:cs="Arial"/>
-        </w:rPr>
       </w:pPr>
     </w:p>
     <w:p>
@@ -16437,11 +16594,11 @@
         <w:spacing w:before="0" w:line="240" w:lineRule="auto"/>
         <w:jc w:val="center"/>
       </w:pPr>
-      <w:bookmarkStart w:id="23" w:name="_Toc68395819"/>
+      <w:bookmarkStart w:id="26" w:name="_Toc68395819"/>
       <w:r>
         <w:t>Recommendations</w:t>
       </w:r>
-      <w:bookmarkEnd w:id="23"/>
+      <w:bookmarkEnd w:id="26"/>
     </w:p>
     <w:p>
       <w:pPr>
@@ -16487,7 +16644,7 @@
           <w:shd w:val="clear" w:color="auto" w:fill="auto"/>
         </w:rPr>
       </w:pPr>
-      <w:bookmarkStart w:id="24" w:name="_Toc68395820"/>
+      <w:bookmarkStart w:id="27" w:name="_Toc68395820"/>
       <w:r>
         <w:rPr>
           <w:rStyle w:val="Heading1Char"/>
@@ -16496,7 +16653,7 @@
         </w:rPr>
         <w:t>References</w:t>
       </w:r>
-      <w:bookmarkEnd w:id="24"/>
+      <w:bookmarkEnd w:id="27"/>
     </w:p>
     <w:sdt>
       <w:sdtPr>
@@ -16526,6 +16683,7 @@
             <w:id w:val="-573587230"/>
             <w:bibliography/>
           </w:sdtPr>
+          <w:sdtEndPr/>
           <w:sdtContent>
             <w:p>
               <w:pPr>
@@ -16995,7 +17153,34 @@
 
 <file path=word/comments.xml><?xml version="1.0" encoding="utf-8"?>
 <w:comments xmlns:wpc="http://schemas.microsoft.com/office/word/2010/wordprocessingCanvas" xmlns:cx="http://schemas.microsoft.com/office/drawing/2014/chartex" xmlns:cx1="http://schemas.microsoft.com/office/drawing/2015/9/8/chartex" xmlns:cx2="http://schemas.microsoft.com/office/drawing/2015/10/21/chartex" xmlns:cx3="http://schemas.microsoft.com/office/drawing/2016/5/9/chartex" xmlns:cx4="http://schemas.microsoft.com/office/drawing/2016/5/10/chartex" xmlns:cx5="http://schemas.microsoft.com/office/drawing/2016/5/11/chartex" xmlns:cx6="http://schemas.microsoft.com/office/drawing/2016/5/12/chartex" xmlns:cx7="http://schemas.microsoft.com/office/drawing/2016/5/13/chartex" xmlns:cx8="http://schemas.microsoft.com/office/drawing/2016/5/14/chartex" xmlns:mc="http://schemas.openxmlformats.org/markup-compatibility/2006" xmlns:aink="http://schemas.microsoft.com/office/drawing/2016/ink" xmlns:am3d="http://schemas.microsoft.com/office/drawing/2017/model3d" xmlns:o="urn:schemas-microsoft-com:office:office" xmlns:r="http://schemas.openxmlformats.org/officeDocument/2006/relationships" xmlns:m="http://schemas.openxmlformats.org/officeDocument/2006/math" xmlns:v="urn:schemas-microsoft-com:vml" xmlns:wp14="http://schemas.microsoft.com/office/word/2010/wordprocessingDrawing" xmlns:wp="http://schemas.openxmlformats.org/drawingml/2006/wordprocessingDrawing" xmlns:w10="urn:schemas-microsoft-com:office:word" xmlns:w="http://schemas.openxmlformats.org/wordprocessingml/2006/main" xmlns:w14="http://schemas.microsoft.com/office/word/2010/wordml" xmlns:w15="http://schemas.microsoft.com/office/word/2012/wordml" xmlns:w16cex="http://schemas.microsoft.com/office/word/2018/wordml/cex" xmlns:w16cid="http://schemas.microsoft.com/office/word/2016/wordml/cid" xmlns:w16="http://schemas.microsoft.com/office/word/2018/wordml" xmlns:w16se="http://schemas.microsoft.com/office/word/2015/wordml/symex" xmlns:wpg="http://schemas.microsoft.com/office/word/2010/wordprocessingGroup" xmlns:wpi="http://schemas.microsoft.com/office/word/2010/wordprocessingInk" xmlns:wne="http://schemas.microsoft.com/office/word/2006/wordml" xmlns:wps="http://schemas.microsoft.com/office/word/2010/wordprocessingShape" mc:Ignorable="w14 w15 w16se w16cid w16 w16cex wp14">
-  <w:comment w:id="16" w:author="Bhavika Patil" w:date="2021-04-04T14:14:00Z" w:initials="BP">
+  <w:comment w:id="13" w:author="Bhavika Patil" w:date="2021-04-04T15:22:00Z" w:initials="BP">
+    <w:p>
+      <w:pPr>
+        <w:pStyle w:val="CommentText"/>
+        <w:rPr>
+          <w:rStyle w:val="CommentReference"/>
+        </w:rPr>
+      </w:pPr>
+      <w:r>
+        <w:rPr>
+          <w:rStyle w:val="CommentReference"/>
+        </w:rPr>
+        <w:annotationRef/>
+      </w:r>
+      <w:r>
+        <w:rPr>
+          <w:rStyle w:val="CommentReference"/>
+        </w:rPr>
+        <w:t>Fix the name for #2</w:t>
+      </w:r>
+    </w:p>
+    <w:p>
+      <w:pPr>
+        <w:pStyle w:val="CommentText"/>
+      </w:pPr>
+    </w:p>
+  </w:comment>
+  <w:comment w:id="17" w:author="Bhavika Patil" w:date="2021-04-04T14:14:00Z" w:initials="BP">
     <w:p>
       <w:pPr>
         <w:pStyle w:val="CommentText"/>
@@ -17015,6 +17200,48 @@
         <w:t>irrelevent</w:t>
       </w:r>
       <w:proofErr w:type="spellEnd"/>
+      <w:proofErr w:type="gramEnd"/>
+    </w:p>
+  </w:comment>
+  <w:comment w:id="22" w:author="Bhavika Patil" w:date="2021-04-04T15:26:00Z" w:initials="BP">
+    <w:p>
+      <w:pPr>
+        <w:pStyle w:val="CommentText"/>
+      </w:pPr>
+      <w:r>
+        <w:rPr>
+          <w:rStyle w:val="CommentReference"/>
+        </w:rPr>
+        <w:annotationRef/>
+      </w:r>
+      <w:r>
+        <w:t xml:space="preserve">This part to go in Appendix as Tools used to </w:t>
+      </w:r>
+      <w:proofErr w:type="gramStart"/>
+      <w:r>
+        <w:t>develop</w:t>
+      </w:r>
+      <w:proofErr w:type="gramEnd"/>
+    </w:p>
+  </w:comment>
+  <w:comment w:id="24" w:author="Bhavika Patil" w:date="2021-04-04T15:31:00Z" w:initials="BP">
+    <w:p>
+      <w:pPr>
+        <w:pStyle w:val="CommentText"/>
+      </w:pPr>
+      <w:r>
+        <w:rPr>
+          <w:rStyle w:val="CommentReference"/>
+        </w:rPr>
+        <w:annotationRef/>
+      </w:r>
+      <w:r>
+        <w:t xml:space="preserve">Can it go in </w:t>
+      </w:r>
+      <w:proofErr w:type="gramStart"/>
+      <w:r>
+        <w:t>the appendix</w:t>
+      </w:r>
       <w:proofErr w:type="gramEnd"/>
     </w:p>
   </w:comment>
@@ -17023,19 +17250,28 @@
 
 <file path=word/commentsExtended.xml><?xml version="1.0" encoding="utf-8"?>
 <w15:commentsEx xmlns:wpc="http://schemas.microsoft.com/office/word/2010/wordprocessingCanvas" xmlns:cx="http://schemas.microsoft.com/office/drawing/2014/chartex" xmlns:cx1="http://schemas.microsoft.com/office/drawing/2015/9/8/chartex" xmlns:cx2="http://schemas.microsoft.com/office/drawing/2015/10/21/chartex" xmlns:cx3="http://schemas.microsoft.com/office/drawing/2016/5/9/chartex" xmlns:cx4="http://schemas.microsoft.com/office/drawing/2016/5/10/chartex" xmlns:cx5="http://schemas.microsoft.com/office/drawing/2016/5/11/chartex" xmlns:cx6="http://schemas.microsoft.com/office/drawing/2016/5/12/chartex" xmlns:cx7="http://schemas.microsoft.com/office/drawing/2016/5/13/chartex" xmlns:cx8="http://schemas.microsoft.com/office/drawing/2016/5/14/chartex" xmlns:mc="http://schemas.openxmlformats.org/markup-compatibility/2006" xmlns:aink="http://schemas.microsoft.com/office/drawing/2016/ink" xmlns:am3d="http://schemas.microsoft.com/office/drawing/2017/model3d" xmlns:o="urn:schemas-microsoft-com:office:office" xmlns:r="http://schemas.openxmlformats.org/officeDocument/2006/relationships" xmlns:m="http://schemas.openxmlformats.org/officeDocument/2006/math" xmlns:v="urn:schemas-microsoft-com:vml" xmlns:wp14="http://schemas.microsoft.com/office/word/2010/wordprocessingDrawing" xmlns:wp="http://schemas.openxmlformats.org/drawingml/2006/wordprocessingDrawing" xmlns:w10="urn:schemas-microsoft-com:office:word" xmlns:w="http://schemas.openxmlformats.org/wordprocessingml/2006/main" xmlns:w14="http://schemas.microsoft.com/office/word/2010/wordml" xmlns:w15="http://schemas.microsoft.com/office/word/2012/wordml" xmlns:w16cex="http://schemas.microsoft.com/office/word/2018/wordml/cex" xmlns:w16cid="http://schemas.microsoft.com/office/word/2016/wordml/cid" xmlns:w16="http://schemas.microsoft.com/office/word/2018/wordml" xmlns:w16se="http://schemas.microsoft.com/office/word/2015/wordml/symex" xmlns:wpg="http://schemas.microsoft.com/office/word/2010/wordprocessingGroup" xmlns:wpi="http://schemas.microsoft.com/office/word/2010/wordprocessingInk" xmlns:wne="http://schemas.microsoft.com/office/word/2006/wordml" xmlns:wps="http://schemas.microsoft.com/office/word/2010/wordprocessingShape" mc:Ignorable="w14 w15 w16se w16cid w16 w16cex wp14">
+  <w15:commentEx w15:paraId="124BCB11" w15:done="0"/>
   <w15:commentEx w15:paraId="04AC3F2F" w15:done="0"/>
+  <w15:commentEx w15:paraId="1A7E7B7A" w15:done="0"/>
+  <w15:commentEx w15:paraId="438AD311" w15:done="0"/>
 </w15:commentsEx>
 </file>
 
 <file path=word/commentsExtensible.xml><?xml version="1.0" encoding="utf-8"?>
 <w16cex:commentsExtensible xmlns:wpc="http://schemas.microsoft.com/office/word/2010/wordprocessingCanvas" xmlns:cx="http://schemas.microsoft.com/office/drawing/2014/chartex" xmlns:cx1="http://schemas.microsoft.com/office/drawing/2015/9/8/chartex" xmlns:cx2="http://schemas.microsoft.com/office/drawing/2015/10/21/chartex" xmlns:cx3="http://schemas.microsoft.com/office/drawing/2016/5/9/chartex" xmlns:cx4="http://schemas.microsoft.com/office/drawing/2016/5/10/chartex" xmlns:cx5="http://schemas.microsoft.com/office/drawing/2016/5/11/chartex" xmlns:cx6="http://schemas.microsoft.com/office/drawing/2016/5/12/chartex" xmlns:cx7="http://schemas.microsoft.com/office/drawing/2016/5/13/chartex" xmlns:cx8="http://schemas.microsoft.com/office/drawing/2016/5/14/chartex" xmlns:mc="http://schemas.openxmlformats.org/markup-compatibility/2006" xmlns:aink="http://schemas.microsoft.com/office/drawing/2016/ink" xmlns:am3d="http://schemas.microsoft.com/office/drawing/2017/model3d" xmlns:o="urn:schemas-microsoft-com:office:office" xmlns:r="http://schemas.openxmlformats.org/officeDocument/2006/relationships" xmlns:m="http://schemas.openxmlformats.org/officeDocument/2006/math" xmlns:v="urn:schemas-microsoft-com:vml" xmlns:wp14="http://schemas.microsoft.com/office/word/2010/wordprocessingDrawing" xmlns:wp="http://schemas.openxmlformats.org/drawingml/2006/wordprocessingDrawing" xmlns:w10="urn:schemas-microsoft-com:office:word" xmlns:w="http://schemas.openxmlformats.org/wordprocessingml/2006/main" xmlns:w14="http://schemas.microsoft.com/office/word/2010/wordml" xmlns:w15="http://schemas.microsoft.com/office/word/2012/wordml" xmlns:w16cex="http://schemas.microsoft.com/office/word/2018/wordml/cex" xmlns:w16cid="http://schemas.microsoft.com/office/word/2016/wordml/cid" xmlns:w16="http://schemas.microsoft.com/office/word/2018/wordml" xmlns:w16se="http://schemas.microsoft.com/office/word/2015/wordml/symex" xmlns:wpg="http://schemas.microsoft.com/office/word/2010/wordprocessingGroup" xmlns:wpi="http://schemas.microsoft.com/office/word/2010/wordprocessingInk" xmlns:wne="http://schemas.microsoft.com/office/word/2006/wordml" xmlns:wps="http://schemas.microsoft.com/office/word/2010/wordprocessingShape" mc:Ignorable="w14 w15 w16se w16cid w16 w16cex wp14">
+  <w16cex:commentExtensible w16cex:durableId="24145848" w16cex:dateUtc="2021-04-04T19:22:00Z"/>
   <w16cex:commentExtensible w16cex:durableId="24144833" w16cex:dateUtc="2021-04-04T18:14:00Z"/>
+  <w16cex:commentExtensible w16cex:durableId="24145911" w16cex:dateUtc="2021-04-04T19:26:00Z"/>
+  <w16cex:commentExtensible w16cex:durableId="24145A65" w16cex:dateUtc="2021-04-04T19:31:00Z"/>
 </w16cex:commentsExtensible>
 </file>
 
 <file path=word/commentsIds.xml><?xml version="1.0" encoding="utf-8"?>
 <w16cid:commentsIds xmlns:wpc="http://schemas.microsoft.com/office/word/2010/wordprocessingCanvas" xmlns:cx="http://schemas.microsoft.com/office/drawing/2014/chartex" xmlns:cx1="http://schemas.microsoft.com/office/drawing/2015/9/8/chartex" xmlns:cx2="http://schemas.microsoft.com/office/drawing/2015/10/21/chartex" xmlns:cx3="http://schemas.microsoft.com/office/drawing/2016/5/9/chartex" xmlns:cx4="http://schemas.microsoft.com/office/drawing/2016/5/10/chartex" xmlns:cx5="http://schemas.microsoft.com/office/drawing/2016/5/11/chartex" xmlns:cx6="http://schemas.microsoft.com/office/drawing/2016/5/12/chartex" xmlns:cx7="http://schemas.microsoft.com/office/drawing/2016/5/13/chartex" xmlns:cx8="http://schemas.microsoft.com/office/drawing/2016/5/14/chartex" xmlns:mc="http://schemas.openxmlformats.org/markup-compatibility/2006" xmlns:aink="http://schemas.microsoft.com/office/drawing/2016/ink" xmlns:am3d="http://schemas.microsoft.com/office/drawing/2017/model3d" xmlns:o="urn:schemas-microsoft-com:office:office" xmlns:r="http://schemas.openxmlformats.org/officeDocument/2006/relationships" xmlns:m="http://schemas.openxmlformats.org/officeDocument/2006/math" xmlns:v="urn:schemas-microsoft-com:vml" xmlns:wp14="http://schemas.microsoft.com/office/word/2010/wordprocessingDrawing" xmlns:wp="http://schemas.openxmlformats.org/drawingml/2006/wordprocessingDrawing" xmlns:w10="urn:schemas-microsoft-com:office:word" xmlns:w="http://schemas.openxmlformats.org/wordprocessingml/2006/main" xmlns:w14="http://schemas.microsoft.com/office/word/2010/wordml" xmlns:w15="http://schemas.microsoft.com/office/word/2012/wordml" xmlns:w16cex="http://schemas.microsoft.com/office/word/2018/wordml/cex" xmlns:w16cid="http://schemas.microsoft.com/office/word/2016/wordml/cid" xmlns:w16="http://schemas.microsoft.com/office/word/2018/wordml" xmlns:w16se="http://schemas.microsoft.com/office/word/2015/wordml/symex" xmlns:wpg="http://schemas.microsoft.com/office/word/2010/wordprocessingGroup" xmlns:wpi="http://schemas.microsoft.com/office/word/2010/wordprocessingInk" xmlns:wne="http://schemas.microsoft.com/office/word/2006/wordml" xmlns:wps="http://schemas.microsoft.com/office/word/2010/wordprocessingShape" mc:Ignorable="w14 w15 w16se w16cid w16 w16cex wp14">
+  <w16cid:commentId w16cid:paraId="124BCB11" w16cid:durableId="24145848"/>
   <w16cid:commentId w16cid:paraId="04AC3F2F" w16cid:durableId="24144833"/>
+  <w16cid:commentId w16cid:paraId="1A7E7B7A" w16cid:durableId="24145911"/>
+  <w16cid:commentId w16cid:paraId="438AD311" w16cid:durableId="24145A65"/>
 </w16cid:commentsIds>
 </file>
 

</xml_diff>